<commit_message>
change card layout, refactored xls to allow ship names, version 1.4 halfway done
</commit_message>
<xml_diff>
--- a/rules/gdd.docx
+++ b/rules/gdd.docx
@@ -19,7 +19,7 @@
         <w:t>Version 1.</w:t>
       </w:r>
       <w:r>
-        <w:t>3</w:t>
+        <w:t>4</w:t>
       </w:r>
     </w:p>
     <w:p>
@@ -435,6 +435,27 @@
       <w:pPr>
         <w:pStyle w:val="ListParagraph"/>
         <w:numPr>
+          <w:ilvl w:val="1"/>
+          <w:numId w:val="6"/>
+        </w:numPr>
+      </w:pPr>
+      <w:r>
+        <w:t xml:space="preserve">To make it clear how many cards each player has remaining, players may organize their </w:t>
+      </w:r>
+      <w:r>
+        <w:t>deck</w:t>
+      </w:r>
+      <w:r>
+        <w:t xml:space="preserve"> into stacks of 5.</w:t>
+      </w:r>
+      <w:r>
+        <w:t xml:space="preserve"> Either player may request this.</w:t>
+      </w:r>
+    </w:p>
+    <w:p>
+      <w:pPr>
+        <w:pStyle w:val="ListParagraph"/>
+        <w:numPr>
           <w:ilvl w:val="0"/>
           <w:numId w:val="6"/>
         </w:numPr>
@@ -444,6 +465,39 @@
       </w:r>
       <w:r>
         <w:t xml:space="preserve"> step sequence:</w:t>
+      </w:r>
+    </w:p>
+    <w:p>
+      <w:pPr>
+        <w:pStyle w:val="ListParagraph"/>
+        <w:numPr>
+          <w:ilvl w:val="1"/>
+          <w:numId w:val="6"/>
+        </w:numPr>
+        <w:rPr>
+          <w:b/>
+          <w:bCs/>
+        </w:rPr>
+      </w:pPr>
+      <w:r>
+        <w:rPr>
+          <w:b/>
+          <w:bCs/>
+        </w:rPr>
+        <w:t>Territory Buyback Step</w:t>
+      </w:r>
+      <w:r>
+        <w:rPr>
+          <w:b/>
+          <w:bCs/>
+        </w:rPr>
+        <w:t xml:space="preserve">: </w:t>
+      </w:r>
+      <w:r>
+        <w:t>If your opponent controls any of your territory cards, you may purchase any number of them back by discarding 3 cards from your deck for each.</w:t>
+      </w:r>
+      <w:r>
+        <w:t xml:space="preserve"> Cards purchased back return to your control immediately.</w:t>
       </w:r>
     </w:p>
     <w:p>
@@ -465,13 +519,13 @@
         <w:t xml:space="preserve"> </w:t>
       </w:r>
       <w:r>
-        <w:t xml:space="preserve">This step is skipped for the starting player’s first turn. </w:t>
-      </w:r>
-      <w:r>
         <w:t>First, the current player may select any number of cards in their hand and discard them. Then they draw one card plus one additional card for every card discarded this way</w:t>
       </w:r>
       <w:r>
         <w:t xml:space="preserve">. </w:t>
+      </w:r>
+      <w:r>
+        <w:t>If this is the first turn, the player does not draw an additional card.</w:t>
       </w:r>
     </w:p>
     <w:p>
@@ -550,7 +604,13 @@
         </w:numPr>
       </w:pPr>
       <w:r>
-        <w:t>They may not have more face down ships than they have territories</w:t>
+        <w:t xml:space="preserve">They may not have more face down </w:t>
+      </w:r>
+      <w:r>
+        <w:t>military assets</w:t>
+      </w:r>
+      <w:r>
+        <w:t xml:space="preserve"> than they have territories</w:t>
       </w:r>
     </w:p>
     <w:p>
@@ -565,7 +625,13 @@
         <w:t xml:space="preserve">They may never </w:t>
       </w:r>
       <w:r>
-        <w:t xml:space="preserve">have in-play ships whose combined </w:t>
+        <w:t xml:space="preserve">have in-play </w:t>
+      </w:r>
+      <w:r>
+        <w:t>military assets</w:t>
+      </w:r>
+      <w:r>
+        <w:t xml:space="preserve"> whose combined </w:t>
       </w:r>
       <w:r>
         <w:t>logistics</w:t>
@@ -574,13 +640,28 @@
         <w:t xml:space="preserve"> exceeds the combined capacity of their controlled territories.</w:t>
       </w:r>
       <w:r>
-        <w:t xml:space="preserve"> Face-down ships may not flip if that flip would cause total </w:t>
+        <w:t xml:space="preserve"> Face-down </w:t>
+      </w:r>
+      <w:r>
+        <w:t>military assets</w:t>
+      </w:r>
+      <w:r>
+        <w:t xml:space="preserve"> may not flip if that flip would cause total </w:t>
       </w:r>
       <w:r>
         <w:t>logistics</w:t>
       </w:r>
       <w:r>
         <w:t xml:space="preserve"> to exceed capacity.</w:t>
+      </w:r>
+      <w:r>
+        <w:t xml:space="preserve"> If a player’s logistics capacity changes such that their military assets would now exceed their total capacity, they must immediately return military assets to their hand until this deficit is accounted for. A carrier may not be returned to hand without returning its associated aircraft, although aircraft may be removed </w:t>
+      </w:r>
+      <w:r>
+        <w:t>by themselves.</w:t>
+      </w:r>
+      <w:r>
+        <w:t>c</w:t>
       </w:r>
     </w:p>
     <w:p>
@@ -702,16 +783,7 @@
         <w:t>. An attack must be declared against a territory or player</w:t>
       </w:r>
       <w:r>
-        <w:t>. They also indicate which ships under their control are going to take part in the attack. A ship may only be declared as taking part in a single attack per turn</w:t>
-      </w:r>
-      <w:r>
-        <w:t xml:space="preserve"> unless otherwise indicated</w:t>
-      </w:r>
-      <w:r>
-        <w:t>.</w:t>
-      </w:r>
-      <w:r>
-        <w:t xml:space="preserve"> Before a face-down ship can attack, it must be flipped.</w:t>
+        <w:t xml:space="preserve">. They also indicate which ships under their control are going to take part in the attack. </w:t>
       </w:r>
     </w:p>
     <w:p>
@@ -723,7 +795,44 @@
         </w:numPr>
       </w:pPr>
       <w:r>
+        <w:lastRenderedPageBreak/>
+        <w:t>A ship may only be declared as taking part in a single attack per turn</w:t>
+      </w:r>
+      <w:r>
+        <w:t xml:space="preserve"> unless otherwise indicated</w:t>
+      </w:r>
+      <w:r>
+        <w:t>.</w:t>
+      </w:r>
+      <w:r>
+        <w:t xml:space="preserve"> Before a face-down ship can attack, it must be flipped.</w:t>
+      </w:r>
+    </w:p>
+    <w:p>
+      <w:pPr>
+        <w:pStyle w:val="ListParagraph"/>
+        <w:numPr>
+          <w:ilvl w:val="4"/>
+          <w:numId w:val="6"/>
+        </w:numPr>
+      </w:pPr>
+      <w:r>
         <w:t>An attack may only be declared against a player that controls territory with certain assets (like assets with the Commerce Raider ability). Normally, attacks must be declared against territory and only when a player controls no remaining territory can they be attacked directly.</w:t>
+      </w:r>
+    </w:p>
+    <w:p>
+      <w:pPr>
+        <w:pStyle w:val="ListParagraph"/>
+        <w:numPr>
+          <w:ilvl w:val="4"/>
+          <w:numId w:val="6"/>
+        </w:numPr>
+      </w:pPr>
+      <w:r>
+        <w:t>When a player declares an attack, they must order the military assets taking part in the attack. This is the order in which assets will take damage</w:t>
+      </w:r>
+      <w:r>
+        <w:t xml:space="preserve"> during the Combat Step.</w:t>
       </w:r>
     </w:p>
     <w:p>
@@ -783,11 +892,7 @@
         <w:t xml:space="preserve"> which of their ships will be </w:t>
       </w:r>
       <w:r>
-        <w:t xml:space="preserve">defending. A ship may only be declared as a defender </w:t>
-      </w:r>
-      <w:r>
-        <w:lastRenderedPageBreak/>
-        <w:t>against a single attack per turn</w:t>
+        <w:t>defending. A ship may only be declared as a defender against a single attack per turn</w:t>
       </w:r>
       <w:r>
         <w:t xml:space="preserve"> unless otherwise indicated</w:t>
@@ -797,6 +902,18 @@
       </w:r>
       <w:r>
         <w:t xml:space="preserve"> Before a face-down ship can block, it must be flipped.</w:t>
+      </w:r>
+    </w:p>
+    <w:p>
+      <w:pPr>
+        <w:pStyle w:val="ListParagraph"/>
+        <w:numPr>
+          <w:ilvl w:val="4"/>
+          <w:numId w:val="6"/>
+        </w:numPr>
+      </w:pPr>
+      <w:r>
+        <w:t>When a player declares a defense, they must order the military assets taking part in the defense. This is the order in which assets will take damage during the Combat Step.</w:t>
       </w:r>
     </w:p>
     <w:p>
@@ -975,6 +1092,7 @@
           <w:b/>
           <w:bCs/>
         </w:rPr>
+        <w:lastRenderedPageBreak/>
         <w:t>Stealth</w:t>
       </w:r>
       <w:r>
@@ -1209,7 +1327,6 @@
         </w:numPr>
       </w:pPr>
       <w:r>
-        <w:lastRenderedPageBreak/>
         <w:t>Ship</w:t>
       </w:r>
       <w:r>
@@ -1331,6 +1448,7 @@
           <w:numId w:val="8"/>
         </w:numPr>
       </w:pPr>
+      <w:commentRangeStart w:id="0"/>
       <w:r>
         <w:t>Shore Attack</w:t>
       </w:r>
@@ -1339,6 +1457,13 @@
       </w:r>
       <w:r>
         <w:t>assault step</w:t>
+      </w:r>
+      <w:commentRangeEnd w:id="0"/>
+      <w:r>
+        <w:rPr>
+          <w:rStyle w:val="CommentReference"/>
+        </w:rPr>
+        <w:commentReference w:id="0"/>
       </w:r>
     </w:p>
     <w:p>
@@ -1476,6 +1601,7 @@
         </w:numPr>
       </w:pPr>
       <w:r>
+        <w:lastRenderedPageBreak/>
         <w:t>Defense</w:t>
       </w:r>
     </w:p>
@@ -1667,6 +1793,45 @@
     </w:sectPr>
   </w:body>
 </w:document>
+</file>
+
+<file path=word/comments.xml><?xml version="1.0" encoding="utf-8"?>
+<w:comments xmlns:wpc="http://schemas.microsoft.com/office/word/2010/wordprocessingCanvas" xmlns:cx="http://schemas.microsoft.com/office/drawing/2014/chartex" xmlns:cx1="http://schemas.microsoft.com/office/drawing/2015/9/8/chartex" xmlns:cx2="http://schemas.microsoft.com/office/drawing/2015/10/21/chartex" xmlns:cx3="http://schemas.microsoft.com/office/drawing/2016/5/9/chartex" xmlns:cx4="http://schemas.microsoft.com/office/drawing/2016/5/10/chartex" xmlns:cx5="http://schemas.microsoft.com/office/drawing/2016/5/11/chartex" xmlns:cx6="http://schemas.microsoft.com/office/drawing/2016/5/12/chartex" xmlns:cx7="http://schemas.microsoft.com/office/drawing/2016/5/13/chartex" xmlns:cx8="http://schemas.microsoft.com/office/drawing/2016/5/14/chartex" xmlns:mc="http://schemas.openxmlformats.org/markup-compatibility/2006" xmlns:aink="http://schemas.microsoft.com/office/drawing/2016/ink" xmlns:am3d="http://schemas.microsoft.com/office/drawing/2017/model3d" xmlns:o="urn:schemas-microsoft-com:office:office" xmlns:r="http://schemas.openxmlformats.org/officeDocument/2006/relationships" xmlns:m="http://schemas.openxmlformats.org/officeDocument/2006/math" xmlns:v="urn:schemas-microsoft-com:vml" xmlns:wp14="http://schemas.microsoft.com/office/word/2010/wordprocessingDrawing" xmlns:wp="http://schemas.openxmlformats.org/drawingml/2006/wordprocessingDrawing" xmlns:w10="urn:schemas-microsoft-com:office:word" xmlns:w="http://schemas.openxmlformats.org/wordprocessingml/2006/main" xmlns:w14="http://schemas.microsoft.com/office/word/2010/wordml" xmlns:w15="http://schemas.microsoft.com/office/word/2012/wordml" xmlns:w16cex="http://schemas.microsoft.com/office/word/2018/wordml/cex" xmlns:w16cid="http://schemas.microsoft.com/office/word/2016/wordml/cid" xmlns:w16="http://schemas.microsoft.com/office/word/2018/wordml" xmlns:w16se="http://schemas.microsoft.com/office/word/2015/wordml/symex" xmlns:wpg="http://schemas.microsoft.com/office/word/2010/wordprocessingGroup" xmlns:wpi="http://schemas.microsoft.com/office/word/2010/wordprocessingInk" xmlns:wne="http://schemas.microsoft.com/office/word/2006/wordml" xmlns:wps="http://schemas.microsoft.com/office/word/2010/wordprocessingShape" mc:Ignorable="w14 w15 w16se w16cid w16 w16cex wp14">
+  <w:comment w:id="0" w:author="Rick Rodgers" w:date="2020-09-13T11:14:00Z" w:initials="RR">
+    <w:p>
+      <w:pPr>
+        <w:pStyle w:val="CommentText"/>
+      </w:pPr>
+      <w:r>
+        <w:rPr>
+          <w:rStyle w:val="CommentReference"/>
+        </w:rPr>
+        <w:annotationRef/>
+      </w:r>
+      <w:r>
+        <w:t>Rename shore attack something easier</w:t>
+      </w:r>
+    </w:p>
+  </w:comment>
+</w:comments>
+</file>
+
+<file path=word/commentsExtended.xml><?xml version="1.0" encoding="utf-8"?>
+<w15:commentsEx xmlns:wpc="http://schemas.microsoft.com/office/word/2010/wordprocessingCanvas" xmlns:cx="http://schemas.microsoft.com/office/drawing/2014/chartex" xmlns:cx1="http://schemas.microsoft.com/office/drawing/2015/9/8/chartex" xmlns:cx2="http://schemas.microsoft.com/office/drawing/2015/10/21/chartex" xmlns:cx3="http://schemas.microsoft.com/office/drawing/2016/5/9/chartex" xmlns:cx4="http://schemas.microsoft.com/office/drawing/2016/5/10/chartex" xmlns:cx5="http://schemas.microsoft.com/office/drawing/2016/5/11/chartex" xmlns:cx6="http://schemas.microsoft.com/office/drawing/2016/5/12/chartex" xmlns:cx7="http://schemas.microsoft.com/office/drawing/2016/5/13/chartex" xmlns:cx8="http://schemas.microsoft.com/office/drawing/2016/5/14/chartex" xmlns:mc="http://schemas.openxmlformats.org/markup-compatibility/2006" xmlns:aink="http://schemas.microsoft.com/office/drawing/2016/ink" xmlns:am3d="http://schemas.microsoft.com/office/drawing/2017/model3d" xmlns:o="urn:schemas-microsoft-com:office:office" xmlns:r="http://schemas.openxmlformats.org/officeDocument/2006/relationships" xmlns:m="http://schemas.openxmlformats.org/officeDocument/2006/math" xmlns:v="urn:schemas-microsoft-com:vml" xmlns:wp14="http://schemas.microsoft.com/office/word/2010/wordprocessingDrawing" xmlns:wp="http://schemas.openxmlformats.org/drawingml/2006/wordprocessingDrawing" xmlns:w10="urn:schemas-microsoft-com:office:word" xmlns:w="http://schemas.openxmlformats.org/wordprocessingml/2006/main" xmlns:w14="http://schemas.microsoft.com/office/word/2010/wordml" xmlns:w15="http://schemas.microsoft.com/office/word/2012/wordml" xmlns:w16cex="http://schemas.microsoft.com/office/word/2018/wordml/cex" xmlns:w16cid="http://schemas.microsoft.com/office/word/2016/wordml/cid" xmlns:w16="http://schemas.microsoft.com/office/word/2018/wordml" xmlns:w16se="http://schemas.microsoft.com/office/word/2015/wordml/symex" xmlns:wpg="http://schemas.microsoft.com/office/word/2010/wordprocessingGroup" xmlns:wpi="http://schemas.microsoft.com/office/word/2010/wordprocessingInk" xmlns:wne="http://schemas.microsoft.com/office/word/2006/wordml" xmlns:wps="http://schemas.microsoft.com/office/word/2010/wordprocessingShape" mc:Ignorable="w14 w15 w16se w16cid w16 w16cex wp14">
+  <w15:commentEx w15:paraId="0FF5928A" w15:done="0"/>
+</w15:commentsEx>
+</file>
+
+<file path=word/commentsExtensible.xml><?xml version="1.0" encoding="utf-8"?>
+<w16cex:commentsExtensible xmlns:wpc="http://schemas.microsoft.com/office/word/2010/wordprocessingCanvas" xmlns:cx="http://schemas.microsoft.com/office/drawing/2014/chartex" xmlns:cx1="http://schemas.microsoft.com/office/drawing/2015/9/8/chartex" xmlns:cx2="http://schemas.microsoft.com/office/drawing/2015/10/21/chartex" xmlns:cx3="http://schemas.microsoft.com/office/drawing/2016/5/9/chartex" xmlns:cx4="http://schemas.microsoft.com/office/drawing/2016/5/10/chartex" xmlns:cx5="http://schemas.microsoft.com/office/drawing/2016/5/11/chartex" xmlns:cx6="http://schemas.microsoft.com/office/drawing/2016/5/12/chartex" xmlns:cx7="http://schemas.microsoft.com/office/drawing/2016/5/13/chartex" xmlns:cx8="http://schemas.microsoft.com/office/drawing/2016/5/14/chartex" xmlns:mc="http://schemas.openxmlformats.org/markup-compatibility/2006" xmlns:aink="http://schemas.microsoft.com/office/drawing/2016/ink" xmlns:am3d="http://schemas.microsoft.com/office/drawing/2017/model3d" xmlns:o="urn:schemas-microsoft-com:office:office" xmlns:r="http://schemas.openxmlformats.org/officeDocument/2006/relationships" xmlns:m="http://schemas.openxmlformats.org/officeDocument/2006/math" xmlns:v="urn:schemas-microsoft-com:vml" xmlns:wp14="http://schemas.microsoft.com/office/word/2010/wordprocessingDrawing" xmlns:wp="http://schemas.openxmlformats.org/drawingml/2006/wordprocessingDrawing" xmlns:w10="urn:schemas-microsoft-com:office:word" xmlns:w="http://schemas.openxmlformats.org/wordprocessingml/2006/main" xmlns:w14="http://schemas.microsoft.com/office/word/2010/wordml" xmlns:w15="http://schemas.microsoft.com/office/word/2012/wordml" xmlns:w16cex="http://schemas.microsoft.com/office/word/2018/wordml/cex" xmlns:w16cid="http://schemas.microsoft.com/office/word/2016/wordml/cid" xmlns:w16="http://schemas.microsoft.com/office/word/2018/wordml" xmlns:w16se="http://schemas.microsoft.com/office/word/2015/wordml/symex" xmlns:wpg="http://schemas.microsoft.com/office/word/2010/wordprocessingGroup" xmlns:wpi="http://schemas.microsoft.com/office/word/2010/wordprocessingInk" xmlns:wne="http://schemas.microsoft.com/office/word/2006/wordml" xmlns:wps="http://schemas.microsoft.com/office/word/2010/wordprocessingShape" mc:Ignorable="w14 w15 w16se w16cid w16 w16cex wp14">
+  <w16cex:commentExtensible w16cex:durableId="23087D9C" w16cex:dateUtc="2020-09-13T18:14:00Z"/>
+</w16cex:commentsExtensible>
+</file>
+
+<file path=word/commentsIds.xml><?xml version="1.0" encoding="utf-8"?>
+<w16cid:commentsIds xmlns:wpc="http://schemas.microsoft.com/office/word/2010/wordprocessingCanvas" xmlns:cx="http://schemas.microsoft.com/office/drawing/2014/chartex" xmlns:cx1="http://schemas.microsoft.com/office/drawing/2015/9/8/chartex" xmlns:cx2="http://schemas.microsoft.com/office/drawing/2015/10/21/chartex" xmlns:cx3="http://schemas.microsoft.com/office/drawing/2016/5/9/chartex" xmlns:cx4="http://schemas.microsoft.com/office/drawing/2016/5/10/chartex" xmlns:cx5="http://schemas.microsoft.com/office/drawing/2016/5/11/chartex" xmlns:cx6="http://schemas.microsoft.com/office/drawing/2016/5/12/chartex" xmlns:cx7="http://schemas.microsoft.com/office/drawing/2016/5/13/chartex" xmlns:cx8="http://schemas.microsoft.com/office/drawing/2016/5/14/chartex" xmlns:mc="http://schemas.openxmlformats.org/markup-compatibility/2006" xmlns:aink="http://schemas.microsoft.com/office/drawing/2016/ink" xmlns:am3d="http://schemas.microsoft.com/office/drawing/2017/model3d" xmlns:o="urn:schemas-microsoft-com:office:office" xmlns:r="http://schemas.openxmlformats.org/officeDocument/2006/relationships" xmlns:m="http://schemas.openxmlformats.org/officeDocument/2006/math" xmlns:v="urn:schemas-microsoft-com:vml" xmlns:wp14="http://schemas.microsoft.com/office/word/2010/wordprocessingDrawing" xmlns:wp="http://schemas.openxmlformats.org/drawingml/2006/wordprocessingDrawing" xmlns:w10="urn:schemas-microsoft-com:office:word" xmlns:w="http://schemas.openxmlformats.org/wordprocessingml/2006/main" xmlns:w14="http://schemas.microsoft.com/office/word/2010/wordml" xmlns:w15="http://schemas.microsoft.com/office/word/2012/wordml" xmlns:w16cex="http://schemas.microsoft.com/office/word/2018/wordml/cex" xmlns:w16cid="http://schemas.microsoft.com/office/word/2016/wordml/cid" xmlns:w16="http://schemas.microsoft.com/office/word/2018/wordml" xmlns:w16se="http://schemas.microsoft.com/office/word/2015/wordml/symex" xmlns:wpg="http://schemas.microsoft.com/office/word/2010/wordprocessingGroup" xmlns:wpi="http://schemas.microsoft.com/office/word/2010/wordprocessingInk" xmlns:wne="http://schemas.microsoft.com/office/word/2006/wordml" xmlns:wps="http://schemas.microsoft.com/office/word/2010/wordprocessingShape" mc:Ignorable="w14 w15 w16se w16cid w16 w16cex wp14">
+  <w16cid:commentId w16cid:paraId="0FF5928A" w16cid:durableId="23087D9C"/>
+</w16cid:commentsIds>
 </file>
 
 <file path=word/numbering.xml><?xml version="1.0" encoding="utf-8"?>
@@ -2573,6 +2738,14 @@
     <w:abstractNumId w:val="4"/>
   </w:num>
 </w:numbering>
+</file>
+
+<file path=word/people.xml><?xml version="1.0" encoding="utf-8"?>
+<w15:people xmlns:wpc="http://schemas.microsoft.com/office/word/2010/wordprocessingCanvas" xmlns:cx="http://schemas.microsoft.com/office/drawing/2014/chartex" xmlns:cx1="http://schemas.microsoft.com/office/drawing/2015/9/8/chartex" xmlns:cx2="http://schemas.microsoft.com/office/drawing/2015/10/21/chartex" xmlns:cx3="http://schemas.microsoft.com/office/drawing/2016/5/9/chartex" xmlns:cx4="http://schemas.microsoft.com/office/drawing/2016/5/10/chartex" xmlns:cx5="http://schemas.microsoft.com/office/drawing/2016/5/11/chartex" xmlns:cx6="http://schemas.microsoft.com/office/drawing/2016/5/12/chartex" xmlns:cx7="http://schemas.microsoft.com/office/drawing/2016/5/13/chartex" xmlns:cx8="http://schemas.microsoft.com/office/drawing/2016/5/14/chartex" xmlns:mc="http://schemas.openxmlformats.org/markup-compatibility/2006" xmlns:aink="http://schemas.microsoft.com/office/drawing/2016/ink" xmlns:am3d="http://schemas.microsoft.com/office/drawing/2017/model3d" xmlns:o="urn:schemas-microsoft-com:office:office" xmlns:r="http://schemas.openxmlformats.org/officeDocument/2006/relationships" xmlns:m="http://schemas.openxmlformats.org/officeDocument/2006/math" xmlns:v="urn:schemas-microsoft-com:vml" xmlns:wp14="http://schemas.microsoft.com/office/word/2010/wordprocessingDrawing" xmlns:wp="http://schemas.openxmlformats.org/drawingml/2006/wordprocessingDrawing" xmlns:w10="urn:schemas-microsoft-com:office:word" xmlns:w="http://schemas.openxmlformats.org/wordprocessingml/2006/main" xmlns:w14="http://schemas.microsoft.com/office/word/2010/wordml" xmlns:w15="http://schemas.microsoft.com/office/word/2012/wordml" xmlns:w16cex="http://schemas.microsoft.com/office/word/2018/wordml/cex" xmlns:w16cid="http://schemas.microsoft.com/office/word/2016/wordml/cid" xmlns:w16="http://schemas.microsoft.com/office/word/2018/wordml" xmlns:w16se="http://schemas.microsoft.com/office/word/2015/wordml/symex" xmlns:wpg="http://schemas.microsoft.com/office/word/2010/wordprocessingGroup" xmlns:wpi="http://schemas.microsoft.com/office/word/2010/wordprocessingInk" xmlns:wne="http://schemas.microsoft.com/office/word/2006/wordml" xmlns:wps="http://schemas.microsoft.com/office/word/2010/wordprocessingShape" mc:Ignorable="w14 w15 w16se w16cid w16 w16cex wp14">
+  <w15:person w15:author="Rick Rodgers">
+    <w15:presenceInfo w15:providerId="Windows Live" w15:userId="35cbf881d10b530c"/>
+  </w15:person>
+</w15:people>
 </file>
 
 <file path=word/styles.xml><?xml version="1.0" encoding="utf-8"?>

</xml_diff>